<commit_message>
bug fixes to lab #9
</commit_message>
<xml_diff>
--- a/classes/stats2018/Lab09.docx
+++ b/classes/stats2018/Lab09.docx
@@ -184,7 +184,31 @@
           <w:sz w:val="24"/>
           <w:szCs w:val="24"/>
         </w:rPr>
-        <w:t>mice…</w:t>
+        <w:t>mic</w:t>
+      </w:r>
+      <w:r>
+        <w:rPr>
+          <w:rFonts w:ascii="Arial" w:hAnsi="Arial" w:cs="Arial"/>
+          <w:sz w:val="24"/>
+          <w:szCs w:val="24"/>
+        </w:rPr>
+        <w:t>e.  The URL is here:</w:t>
+      </w:r>
+    </w:p>
+    <w:p>
+      <w:pPr>
+        <w:pStyle w:val="ListParagraph"/>
+        <w:rPr>
+          <w:rFonts w:ascii="Arial" w:hAnsi="Arial" w:cs="Arial"/>
+          <w:sz w:val="24"/>
+          <w:szCs w:val="24"/>
+        </w:rPr>
+      </w:pPr>
+      <w:r>
+        <w:rPr>
+          <w:rFonts w:ascii="Arial" w:hAnsi="Arial" w:cs="Arial"/>
+        </w:rPr>
+        <w:t>http://afodor.github.io/classes/stats2015/longitdunalRNASeqData.zip</w:t>
       </w:r>
     </w:p>
     <w:p>
@@ -1506,15 +1530,7 @@
           <w:sz w:val="20"/>
           <w:szCs w:val="20"/>
         </w:rPr>
-        <w:t>a</w:t>
-      </w:r>
-      <w:r>
-        <w:rPr>
-          <w:rFonts w:ascii="Courier New" w:hAnsi="Courier New" w:cs="Courier New"/>
-          <w:sz w:val="20"/>
-          <w:szCs w:val="20"/>
-        </w:rPr>
-        <w:t>Frame</w:t>
+        <w:t>aFrame</w:t>
       </w:r>
       <w:proofErr w:type="spellEnd"/>
       <w:r>
@@ -1543,23 +1559,7 @@
           <w:sz w:val="20"/>
           <w:szCs w:val="20"/>
         </w:rPr>
-        <w:t xml:space="preserve">(  </w:t>
-      </w:r>
-      <w:r>
-        <w:rPr>
-          <w:rFonts w:ascii="Courier New" w:hAnsi="Courier New" w:cs="Courier New"/>
-          <w:sz w:val="20"/>
-          <w:szCs w:val="20"/>
-        </w:rPr>
-        <w:t xml:space="preserve">gene </w:t>
-      </w:r>
-      <w:r>
-        <w:rPr>
-          <w:rFonts w:ascii="Courier New" w:hAnsi="Courier New" w:cs="Courier New"/>
-          <w:sz w:val="20"/>
-          <w:szCs w:val="20"/>
-        </w:rPr>
-        <w:t xml:space="preserve">,conditions) </w:t>
+        <w:t xml:space="preserve">(  gene ,conditions) </w:t>
       </w:r>
     </w:p>
     <w:p>
@@ -1581,15 +1581,7 @@
           <w:sz w:val="20"/>
           <w:szCs w:val="20"/>
         </w:rPr>
-        <w:t xml:space="preserve">plot( </w:t>
-      </w:r>
-      <w:r>
-        <w:rPr>
-          <w:rFonts w:ascii="Courier New" w:hAnsi="Courier New" w:cs="Courier New"/>
-          <w:sz w:val="20"/>
-          <w:szCs w:val="20"/>
-        </w:rPr>
-        <w:t>gene</w:t>
+        <w:t>plot( gene</w:t>
       </w:r>
       <w:proofErr w:type="gramEnd"/>
       <w:r>
@@ -1598,15 +1590,7 @@
           <w:sz w:val="20"/>
           <w:szCs w:val="20"/>
         </w:rPr>
-        <w:t xml:space="preserve"> </w:t>
-      </w:r>
-      <w:r>
-        <w:rPr>
-          <w:rFonts w:ascii="Courier New" w:hAnsi="Courier New" w:cs="Courier New"/>
-          <w:sz w:val="20"/>
-          <w:szCs w:val="20"/>
-        </w:rPr>
-        <w:t>~ conditions)</w:t>
+        <w:t xml:space="preserve"> ~ conditions)</w:t>
       </w:r>
     </w:p>
     <w:p>
@@ -1649,32 +1633,16 @@
           <w:sz w:val="20"/>
           <w:szCs w:val="20"/>
         </w:rPr>
-        <w:t xml:space="preserve">gene </w:t>
-      </w:r>
-      <w:r>
-        <w:rPr>
-          <w:rFonts w:ascii="Courier New" w:hAnsi="Courier New" w:cs="Courier New"/>
-          <w:sz w:val="20"/>
-          <w:szCs w:val="20"/>
-        </w:rPr>
-        <w:t xml:space="preserve">~ conditions, data = </w:t>
-      </w:r>
-      <w:proofErr w:type="spellStart"/>
-      <w:r>
-        <w:rPr>
-          <w:rFonts w:ascii="Courier New" w:hAnsi="Courier New" w:cs="Courier New"/>
-          <w:sz w:val="20"/>
-          <w:szCs w:val="20"/>
-        </w:rPr>
-        <w:t>aFrame</w:t>
-      </w:r>
-      <w:r>
-        <w:rPr>
-          <w:rFonts w:ascii="Courier New" w:hAnsi="Courier New" w:cs="Courier New"/>
-          <w:sz w:val="20"/>
-          <w:szCs w:val="20"/>
-        </w:rPr>
-        <w:t>,vertical</w:t>
+        <w:t xml:space="preserve">gene ~ conditions, data = </w:t>
+      </w:r>
+      <w:proofErr w:type="spellStart"/>
+      <w:r>
+        <w:rPr>
+          <w:rFonts w:ascii="Courier New" w:hAnsi="Courier New" w:cs="Courier New"/>
+          <w:sz w:val="20"/>
+          <w:szCs w:val="20"/>
+        </w:rPr>
+        <w:t>aFrame,vertical</w:t>
       </w:r>
       <w:proofErr w:type="spellEnd"/>
       <w:r>
@@ -2044,7 +2012,6 @@
         <w:t xml:space="preserve"> &lt;- </w:t>
       </w:r>
       <w:proofErr w:type="spellStart"/>
-      <w:proofErr w:type="gramStart"/>
       <w:r>
         <w:rPr>
           <w:rFonts w:ascii="Courier New" w:hAnsi="Courier New" w:cs="Courier New"/>
@@ -2054,7 +2021,6 @@
         <w:t>data.frame</w:t>
       </w:r>
       <w:proofErr w:type="spellEnd"/>
-      <w:proofErr w:type="gramEnd"/>
       <w:r>
         <w:rPr>
           <w:rFonts w:ascii="Courier New" w:hAnsi="Courier New" w:cs="Courier New"/>
@@ -2081,40 +2047,32 @@
         </w:rPr>
         <w:t xml:space="preserve">, </w:t>
       </w:r>
-      <w:proofErr w:type="spellStart"/>
-      <w:r>
-        <w:rPr>
-          <w:rFonts w:ascii="Courier New" w:hAnsi="Courier New" w:cs="Courier New"/>
-          <w:sz w:val="20"/>
-          <w:szCs w:val="20"/>
-        </w:rPr>
-        <w:t>bugNames</w:t>
-      </w:r>
-      <w:proofErr w:type="spellEnd"/>
-      <w:r>
-        <w:rPr>
-          <w:rFonts w:ascii="Courier New" w:hAnsi="Courier New" w:cs="Courier New"/>
-          <w:sz w:val="20"/>
-          <w:szCs w:val="20"/>
-        </w:rPr>
-        <w:t xml:space="preserve"> ,</w:t>
-      </w:r>
-      <w:proofErr w:type="spellStart"/>
-      <w:r>
-        <w:rPr>
-          <w:rFonts w:ascii="Courier New" w:hAnsi="Courier New" w:cs="Courier New"/>
-          <w:sz w:val="20"/>
-          <w:szCs w:val="20"/>
-        </w:rPr>
-        <w:t>row</w:t>
-      </w:r>
-      <w:r>
-        <w:rPr>
-          <w:rFonts w:ascii="Courier New" w:hAnsi="Courier New" w:cs="Courier New"/>
-          <w:sz w:val="20"/>
-          <w:szCs w:val="20"/>
-        </w:rPr>
-        <w:t>Index</w:t>
+      <w:r>
+        <w:rPr>
+          <w:rFonts w:ascii="Courier New" w:hAnsi="Courier New" w:cs="Courier New"/>
+          <w:sz w:val="20"/>
+          <w:szCs w:val="20"/>
+        </w:rPr>
+        <w:t>gene</w:t>
+      </w:r>
+      <w:bookmarkStart w:id="0" w:name="_GoBack"/>
+      <w:bookmarkEnd w:id="0"/>
+      <w:r>
+        <w:rPr>
+          <w:rFonts w:ascii="Courier New" w:hAnsi="Courier New" w:cs="Courier New"/>
+          <w:sz w:val="20"/>
+          <w:szCs w:val="20"/>
+        </w:rPr>
+        <w:t>Names ,</w:t>
+      </w:r>
+      <w:proofErr w:type="spellStart"/>
+      <w:r>
+        <w:rPr>
+          <w:rFonts w:ascii="Courier New" w:hAnsi="Courier New" w:cs="Courier New"/>
+          <w:sz w:val="20"/>
+          <w:szCs w:val="20"/>
+        </w:rPr>
+        <w:t>rowIndex</w:t>
       </w:r>
       <w:proofErr w:type="spellEnd"/>
       <w:r>
@@ -2321,8 +2279,6 @@
         </w:rPr>
         <w:t xml:space="preserve"> with the 4 most significant genes</w:t>
       </w:r>
-      <w:bookmarkStart w:id="0" w:name="_GoBack"/>
-      <w:bookmarkEnd w:id="0"/>
       <w:r>
         <w:rPr>
           <w:rFonts w:ascii="Arial" w:hAnsi="Arial" w:cs="Arial"/>

</xml_diff>